<commit_message>
- add logout class diagram into system_design_v1.0.mdl - logout module specification.
</commit_message>
<xml_diff>
--- a/5.System Design/ClassSpecification.docx
+++ b/5.System Design/ClassSpecification.docx
@@ -702,17 +702,229 @@
       <w:r>
         <w:t>@param : condiontion – điều kiện của account để bị remove.</w:t>
       </w:r>
+    </w:p>
+    <w:p>
+      <w:pPr>
+        <w:pStyle w:val="ListParagraph"/>
+      </w:pPr>
+      <w:r>
+        <w:t>@return : số account bị remove.</w:t>
+      </w:r>
+    </w:p>
+    <w:p>
+      <w:pPr>
+        <w:pStyle w:val="ListParagraph"/>
+      </w:pPr>
+    </w:p>
+    <w:p>
+      <w:pPr>
+        <w:pStyle w:val="Heading2"/>
+        <w:numPr>
+          <w:ilvl w:val="1"/>
+          <w:numId w:val="2"/>
+        </w:numPr>
+      </w:pPr>
+      <w:r>
+        <w:t>Chức năng đăng xuất</w:t>
+      </w:r>
+    </w:p>
+    <w:p>
+      <w:r>
+        <w:rPr>
+          <w:noProof/>
+        </w:rPr>
+        <w:drawing>
+          <wp:inline distT="0" distB="0" distL="0" distR="0">
+            <wp:extent cx="3190240" cy="619760"/>
+            <wp:effectExtent l="0" t="0" r="0" b="8890"/>
+            <wp:docPr id="2" name="Picture 2"/>
+            <wp:cNvGraphicFramePr>
+              <a:graphicFrameLocks xmlns:a="http://schemas.openxmlformats.org/drawingml/2006/main" noChangeAspect="1"/>
+            </wp:cNvGraphicFramePr>
+            <a:graphic xmlns:a="http://schemas.openxmlformats.org/drawingml/2006/main">
+              <a:graphicData uri="http://schemas.openxmlformats.org/drawingml/2006/picture">
+                <pic:pic xmlns:pic="http://schemas.openxmlformats.org/drawingml/2006/picture">
+                  <pic:nvPicPr>
+                    <pic:cNvPr id="0" name="Picture 2"/>
+                    <pic:cNvPicPr>
+                      <a:picLocks noChangeAspect="1" noChangeArrowheads="1"/>
+                    </pic:cNvPicPr>
+                  </pic:nvPicPr>
+                  <pic:blipFill>
+                    <a:blip r:embed="rId7">
+                      <a:extLst>
+                        <a:ext uri="{28A0092B-C50C-407E-A947-70E740481C1C}">
+                          <a14:useLocalDpi xmlns:a14="http://schemas.microsoft.com/office/drawing/2010/main" val="0"/>
+                        </a:ext>
+                      </a:extLst>
+                    </a:blip>
+                    <a:srcRect/>
+                    <a:stretch>
+                      <a:fillRect/>
+                    </a:stretch>
+                  </pic:blipFill>
+                  <pic:spPr bwMode="auto">
+                    <a:xfrm>
+                      <a:off x="0" y="0"/>
+                      <a:ext cx="3190240" cy="619760"/>
+                    </a:xfrm>
+                    <a:prstGeom prst="rect">
+                      <a:avLst/>
+                    </a:prstGeom>
+                    <a:noFill/>
+                    <a:ln>
+                      <a:noFill/>
+                    </a:ln>
+                  </pic:spPr>
+                </pic:pic>
+              </a:graphicData>
+            </a:graphic>
+          </wp:inline>
+        </w:drawing>
+      </w:r>
+    </w:p>
+    <w:p>
+      <w:pPr>
+        <w:pStyle w:val="Heading3"/>
+        <w:numPr>
+          <w:ilvl w:val="2"/>
+          <w:numId w:val="2"/>
+        </w:numPr>
+      </w:pPr>
+      <w:r>
+        <w:t>Class GUI</w:t>
+      </w:r>
+    </w:p>
+    <w:p>
+      <w:pPr>
+        <w:pStyle w:val="ListParagraph"/>
+        <w:numPr>
+          <w:ilvl w:val="0"/>
+          <w:numId w:val="3"/>
+        </w:numPr>
+      </w:pPr>
+      <w:r>
+        <w:t xml:space="preserve">Mô tả : </w:t>
+      </w:r>
+      <w:r>
+        <w:t>Sau khi login, tất cả các trang đều có chức năng logout.</w:t>
+      </w:r>
+    </w:p>
+    <w:p>
+      <w:pPr>
+        <w:pStyle w:val="ListParagraph"/>
+        <w:numPr>
+          <w:ilvl w:val="0"/>
+          <w:numId w:val="3"/>
+        </w:numPr>
+      </w:pPr>
+      <w:r>
+        <w:t>Phương thức :</w:t>
+      </w:r>
+    </w:p>
+    <w:p>
+      <w:pPr>
+        <w:pStyle w:val="ListParagraph"/>
+      </w:pPr>
+      <w:r>
+        <w:t>Không có.</w:t>
+      </w:r>
+    </w:p>
+    <w:p>
+      <w:pPr>
+        <w:pStyle w:val="ListParagraph"/>
+        <w:numPr>
+          <w:ilvl w:val="0"/>
+          <w:numId w:val="3"/>
+        </w:numPr>
+      </w:pPr>
+      <w:r>
+        <w:t>Xử lí : bắt các sự kiệ</w:t>
+      </w:r>
+      <w:r>
+        <w:t>n khi logout</w:t>
+      </w:r>
+      <w:r>
+        <w:t xml:space="preserve">, chuyển xử lí xuống lớp BUS, nhận kết quả trả về từ BUS và xử lí sau </w:t>
+      </w:r>
+      <w:r>
+        <w:t>đăng xuất</w:t>
+      </w:r>
+      <w:r>
+        <w:t>.</w:t>
+      </w:r>
+    </w:p>
+    <w:p>
+      <w:pPr>
+        <w:pStyle w:val="Heading3"/>
+        <w:numPr>
+          <w:ilvl w:val="2"/>
+          <w:numId w:val="2"/>
+        </w:numPr>
+      </w:pPr>
+      <w:r>
+        <w:t>Class LogoutController</w:t>
+      </w:r>
+    </w:p>
+    <w:p>
+      <w:pPr>
+        <w:pStyle w:val="ListParagraph"/>
+        <w:numPr>
+          <w:ilvl w:val="0"/>
+          <w:numId w:val="3"/>
+        </w:numPr>
+      </w:pPr>
+      <w:r>
+        <w:t xml:space="preserve">Mô tả : nằm ở lớp BUS. Có chức năng xử lí tất cả các thao tác phát sinh trên giao diện </w:t>
+      </w:r>
+      <w:r>
+        <w:t>xuất</w:t>
+      </w:r>
+      <w:r>
+        <w:t>.</w:t>
+      </w:r>
+    </w:p>
+    <w:p>
+      <w:pPr>
+        <w:pStyle w:val="ListParagraph"/>
+        <w:numPr>
+          <w:ilvl w:val="0"/>
+          <w:numId w:val="3"/>
+        </w:numPr>
+      </w:pPr>
+      <w:r>
+        <w:t xml:space="preserve">Phương thức logout() : </w:t>
+      </w:r>
+    </w:p>
+    <w:p>
+      <w:pPr>
+        <w:pStyle w:val="ListParagraph"/>
+      </w:pPr>
+      <w:r>
+        <w:t>@summary : xử lí logout, phát sinh lại giao diện khi chưa login.</w:t>
+      </w:r>
+    </w:p>
+    <w:p>
+      <w:pPr>
+        <w:pStyle w:val="ListParagraph"/>
+      </w:pPr>
+      <w:r>
+        <w:t>@param : null</w:t>
+      </w:r>
+    </w:p>
+    <w:p>
+      <w:pPr>
+        <w:pStyle w:val="ListParagraph"/>
+      </w:pPr>
+      <w:r>
+        <w:t>@return : true if logout succeed and vice versa.</w:t>
+      </w:r>
       <w:bookmarkStart w:id="0" w:name="_GoBack"/>
       <w:bookmarkEnd w:id="0"/>
     </w:p>
-    <w:p>
-      <w:pPr>
-        <w:pStyle w:val="ListParagraph"/>
-      </w:pPr>
-      <w:r>
-        <w:t>@return : số account bị remove.</w:t>
-      </w:r>
-    </w:p>
+    <w:p/>
+    <w:p/>
+    <w:p/>
     <w:sectPr>
       <w:pgSz w:w="12240" w:h="15840"/>
       <w:pgMar w:top="1440" w:right="1440" w:bottom="1440" w:left="1440" w:header="720" w:footer="720" w:gutter="0"/>
@@ -746,7 +958,7 @@
         <v:path o:extrusionok="f" gradientshapeok="t" o:connecttype="rect"/>
         <o:lock v:ext="edit" aspectratio="t"/>
       </v:shapetype>
-      <v:shape id="_x0000_i1059" type="#_x0000_t75" style="width:11.2pt;height:11.2pt" o:bullet="t">
+      <v:shape id="_x0000_i1076" type="#_x0000_t75" style="width:11.2pt;height:11.2pt" o:bullet="t">
         <v:imagedata r:id="rId1" o:title="mso47DA"/>
       </v:shape>
     </w:pict>

</xml_diff>

<commit_message>
process class LoginController write for method login(LoginController)
</commit_message>
<xml_diff>
--- a/5.System Design/ClassSpecification.docx
+++ b/5.System Design/ClassSpecification.docx
@@ -1,6 +1,6 @@
 
 <file path=word/document.xml><?xml version="1.0" encoding="utf-8"?>
-<w:document xmlns:wpc="http://schemas.microsoft.com/office/word/2010/wordprocessingCanvas" xmlns:mc="http://schemas.openxmlformats.org/markup-compatibility/2006" xmlns:o="urn:schemas-microsoft-com:office:office" xmlns:r="http://schemas.openxmlformats.org/officeDocument/2006/relationships" xmlns:m="http://schemas.openxmlformats.org/officeDocument/2006/math" xmlns:v="urn:schemas-microsoft-com:vml" xmlns:wp14="http://schemas.microsoft.com/office/word/2010/wordprocessingDrawing" xmlns:wp="http://schemas.openxmlformats.org/drawingml/2006/wordprocessingDrawing" xmlns:w10="urn:schemas-microsoft-com:office:word" xmlns:w="http://schemas.openxmlformats.org/wordprocessingml/2006/main" xmlns:w14="http://schemas.microsoft.com/office/word/2010/wordml" xmlns:wpg="http://schemas.microsoft.com/office/word/2010/wordprocessingGroup" xmlns:wpi="http://schemas.microsoft.com/office/word/2010/wordprocessingInk" xmlns:wne="http://schemas.microsoft.com/office/word/2006/wordml" xmlns:wps="http://schemas.microsoft.com/office/word/2010/wordprocessingShape" mc:Ignorable="w14 wp14">
+<w:document xmlns:ve="http://schemas.openxmlformats.org/markup-compatibility/2006" xmlns:o="urn:schemas-microsoft-com:office:office" xmlns:r="http://schemas.openxmlformats.org/officeDocument/2006/relationships" xmlns:m="http://schemas.openxmlformats.org/officeDocument/2006/math" xmlns:v="urn:schemas-microsoft-com:vml" xmlns:wp="http://schemas.openxmlformats.org/drawingml/2006/wordprocessingDrawing" xmlns:w10="urn:schemas-microsoft-com:office:word" xmlns:w="http://schemas.openxmlformats.org/wordprocessingml/2006/main" xmlns:wne="http://schemas.microsoft.com/office/word/2006/wordml">
   <w:body>
     <w:p>
       <w:pPr>
@@ -53,12 +53,12 @@
     <w:p>
       <w:pPr>
         <w:sectPr>
-          <w:headerReference w:type="even" r:id="rId8"/>
-          <w:headerReference w:type="default" r:id="rId9"/>
-          <w:footerReference w:type="even" r:id="rId10"/>
-          <w:footerReference w:type="default" r:id="rId11"/>
-          <w:headerReference w:type="first" r:id="rId12"/>
-          <w:footerReference w:type="first" r:id="rId13"/>
+          <w:headerReference w:type="even" r:id="rId7"/>
+          <w:headerReference w:type="default" r:id="rId8"/>
+          <w:footerReference w:type="even" r:id="rId9"/>
+          <w:footerReference w:type="default" r:id="rId10"/>
+          <w:headerReference w:type="first" r:id="rId11"/>
+          <w:footerReference w:type="first" r:id="rId12"/>
           <w:pgSz w:w="12240" w:h="15840" w:code="1"/>
           <w:pgMar w:top="463" w:right="1440" w:bottom="1440" w:left="1440" w:header="720" w:footer="720" w:gutter="0"/>
           <w:cols w:space="720"/>
@@ -88,7 +88,7 @@
           <w:insideV w:val="single" w:sz="6" w:space="0" w:color="auto"/>
         </w:tblBorders>
         <w:tblLayout w:type="fixed"/>
-        <w:tblLook w:val="0000" w:firstRow="0" w:lastRow="0" w:firstColumn="0" w:lastColumn="0" w:noHBand="0" w:noVBand="0"/>
+        <w:tblLook w:val="0000"/>
       </w:tblPr>
       <w:tblGrid>
         <w:gridCol w:w="2304"/>
@@ -97,12 +97,6 @@
         <w:gridCol w:w="2304"/>
       </w:tblGrid>
       <w:tr>
-        <w:tblPrEx>
-          <w:tblCellMar>
-            <w:top w:w="0" w:type="dxa"/>
-            <w:bottom w:w="0" w:type="dxa"/>
-          </w:tblCellMar>
-        </w:tblPrEx>
         <w:tc>
           <w:tcPr>
             <w:tcW w:w="2304" w:type="dxa"/>
@@ -185,12 +179,6 @@
         </w:tc>
       </w:tr>
       <w:tr>
-        <w:tblPrEx>
-          <w:tblCellMar>
-            <w:top w:w="0" w:type="dxa"/>
-            <w:bottom w:w="0" w:type="dxa"/>
-          </w:tblCellMar>
-        </w:tblPrEx>
         <w:tc>
           <w:tcPr>
             <w:tcW w:w="2304" w:type="dxa"/>
@@ -269,12 +257,77 @@
         </w:tc>
       </w:tr>
       <w:tr>
-        <w:tblPrEx>
-          <w:tblCellMar>
-            <w:top w:w="0" w:type="dxa"/>
-            <w:bottom w:w="0" w:type="dxa"/>
-          </w:tblCellMar>
-        </w:tblPrEx>
+        <w:tc>
+          <w:tcPr>
+            <w:tcW w:w="2304" w:type="dxa"/>
+          </w:tcPr>
+          <w:p>
+            <w:pPr>
+              <w:pStyle w:val="Tabletext"/>
+              <w:jc w:val="center"/>
+            </w:pPr>
+            <w:r>
+              <w:t>17/5/2012</w:t>
+            </w:r>
+          </w:p>
+        </w:tc>
+        <w:tc>
+          <w:tcPr>
+            <w:tcW w:w="1152" w:type="dxa"/>
+          </w:tcPr>
+          <w:p>
+            <w:pPr>
+              <w:pStyle w:val="Tabletext"/>
+              <w:jc w:val="center"/>
+            </w:pPr>
+            <w:r>
+              <w:t>1.0</w:t>
+            </w:r>
+          </w:p>
+        </w:tc>
+        <w:tc>
+          <w:tcPr>
+            <w:tcW w:w="3744" w:type="dxa"/>
+          </w:tcPr>
+          <w:p>
+            <w:pPr>
+              <w:pStyle w:val="Tabletext"/>
+            </w:pPr>
+            <w:r>
+              <w:t xml:space="preserve">Login </w:t>
+            </w:r>
+            <w:r>
+              <w:t>(controller)</w:t>
+            </w:r>
+            <w:r>
+              <w:t>spec:</w:t>
+            </w:r>
+            <w:r>
+              <w:t xml:space="preserve"> </w:t>
+            </w:r>
+            <w:r>
+              <w:t xml:space="preserve"> kiểm tra username,password nhập vào có hợp lệ hay không(đã có).. nếu hợp lệ thì xuất ra câu chào mừng username , ngược lại thì thông báo longin fail</w:t>
+            </w:r>
+            <w:r>
+              <w:t>!</w:t>
+            </w:r>
+          </w:p>
+        </w:tc>
+        <w:tc>
+          <w:tcPr>
+            <w:tcW w:w="2304" w:type="dxa"/>
+          </w:tcPr>
+          <w:p>
+            <w:pPr>
+              <w:pStyle w:val="Tabletext"/>
+            </w:pPr>
+            <w:r>
+              <w:t>ThanhTuan</w:t>
+            </w:r>
+          </w:p>
+        </w:tc>
+      </w:tr>
+      <w:tr>
         <w:tc>
           <w:tcPr>
             <w:tcW w:w="2304" w:type="dxa"/>
@@ -319,62 +372,6 @@
         </w:tc>
       </w:tr>
       <w:tr>
-        <w:tblPrEx>
-          <w:tblCellMar>
-            <w:top w:w="0" w:type="dxa"/>
-            <w:bottom w:w="0" w:type="dxa"/>
-          </w:tblCellMar>
-        </w:tblPrEx>
-        <w:tc>
-          <w:tcPr>
-            <w:tcW w:w="2304" w:type="dxa"/>
-          </w:tcPr>
-          <w:p>
-            <w:pPr>
-              <w:pStyle w:val="Tabletext"/>
-              <w:jc w:val="center"/>
-            </w:pPr>
-          </w:p>
-        </w:tc>
-        <w:tc>
-          <w:tcPr>
-            <w:tcW w:w="1152" w:type="dxa"/>
-          </w:tcPr>
-          <w:p>
-            <w:pPr>
-              <w:pStyle w:val="Tabletext"/>
-              <w:jc w:val="center"/>
-            </w:pPr>
-          </w:p>
-        </w:tc>
-        <w:tc>
-          <w:tcPr>
-            <w:tcW w:w="3744" w:type="dxa"/>
-          </w:tcPr>
-          <w:p>
-            <w:pPr>
-              <w:pStyle w:val="Tabletext"/>
-            </w:pPr>
-          </w:p>
-        </w:tc>
-        <w:tc>
-          <w:tcPr>
-            <w:tcW w:w="2304" w:type="dxa"/>
-          </w:tcPr>
-          <w:p>
-            <w:pPr>
-              <w:pStyle w:val="Tabletext"/>
-            </w:pPr>
-          </w:p>
-        </w:tc>
-      </w:tr>
-      <w:tr>
-        <w:tblPrEx>
-          <w:tblCellMar>
-            <w:top w:w="0" w:type="dxa"/>
-            <w:bottom w:w="0" w:type="dxa"/>
-          </w:tblCellMar>
-        </w:tblPrEx>
         <w:tc>
           <w:tcPr>
             <w:tcW w:w="2304" w:type="dxa"/>
@@ -478,7 +475,7 @@
           <w:noProof/>
         </w:rPr>
         <w:drawing>
-          <wp:inline distT="0" distB="0" distL="0" distR="0" wp14:anchorId="7DBABD8D" wp14:editId="0006C688">
+          <wp:inline distT="0" distB="0" distL="0" distR="0">
             <wp:extent cx="6110711" cy="1798320"/>
             <wp:effectExtent l="0" t="0" r="0" b="0"/>
             <wp:docPr id="1" name="Picture 1"/>
@@ -495,10 +492,10 @@
                     </pic:cNvPicPr>
                   </pic:nvPicPr>
                   <pic:blipFill>
-                    <a:blip r:embed="rId14">
+                    <a:blip r:embed="rId13">
                       <a:extLst>
                         <a:ext uri="{28A0092B-C50C-407E-A947-70E740481C1C}">
-                          <a14:useLocalDpi xmlns:a14="http://schemas.microsoft.com/office/drawing/2010/main" val="0"/>
+                          <a14:useLocalDpi xmlns:a14="http://schemas.microsoft.com/office/drawing/2010/main" xmlns:wps="http://schemas.microsoft.com/office/word/2010/wordprocessingShape" xmlns:wpi="http://schemas.microsoft.com/office/word/2010/wordprocessingInk" xmlns:wpg="http://schemas.microsoft.com/office/word/2010/wordprocessingGroup" xmlns:w14="http://schemas.microsoft.com/office/word/2010/wordml" xmlns:w="http://schemas.openxmlformats.org/wordprocessingml/2006/main" xmlns:w10="urn:schemas-microsoft-com:office:word" xmlns:wp14="http://schemas.microsoft.com/office/word/2010/wordprocessingDrawing" xmlns:v="urn:schemas-microsoft-com:vml" xmlns:o="urn:schemas-microsoft-com:office:office" xmlns:mc="http://schemas.openxmlformats.org/markup-compatibility/2006" xmlns:wpc="http://schemas.microsoft.com/office/word/2010/wordprocessingCanvas" xmlns="" val="0"/>
                         </a:ext>
                       </a:extLst>
                     </a:blip>
@@ -1121,7 +1118,7 @@
           <w:noProof/>
         </w:rPr>
         <w:drawing>
-          <wp:inline distT="0" distB="0" distL="0" distR="0" wp14:anchorId="1EFB1012" wp14:editId="20A45304">
+          <wp:inline distT="0" distB="0" distL="0" distR="0">
             <wp:extent cx="3190240" cy="619760"/>
             <wp:effectExtent l="0" t="0" r="0" b="8890"/>
             <wp:docPr id="2" name="Picture 2"/>
@@ -1138,10 +1135,10 @@
                     </pic:cNvPicPr>
                   </pic:nvPicPr>
                   <pic:blipFill>
-                    <a:blip r:embed="rId15">
+                    <a:blip r:embed="rId14">
                       <a:extLst>
                         <a:ext uri="{28A0092B-C50C-407E-A947-70E740481C1C}">
-                          <a14:useLocalDpi xmlns:a14="http://schemas.microsoft.com/office/drawing/2010/main" val="0"/>
+                          <a14:useLocalDpi xmlns:a14="http://schemas.microsoft.com/office/drawing/2010/main" xmlns:wps="http://schemas.microsoft.com/office/word/2010/wordprocessingShape" xmlns:wpi="http://schemas.microsoft.com/office/word/2010/wordprocessingInk" xmlns:wpg="http://schemas.microsoft.com/office/word/2010/wordprocessingGroup" xmlns:w14="http://schemas.microsoft.com/office/word/2010/wordml" xmlns:w="http://schemas.openxmlformats.org/wordprocessingml/2006/main" xmlns:w10="urn:schemas-microsoft-com:office:word" xmlns:wp14="http://schemas.microsoft.com/office/word/2010/wordprocessingDrawing" xmlns:v="urn:schemas-microsoft-com:vml" xmlns:o="urn:schemas-microsoft-com:office:office" xmlns:mc="http://schemas.openxmlformats.org/markup-compatibility/2006" xmlns:wpc="http://schemas.microsoft.com/office/word/2010/wordprocessingCanvas" xmlns="" val="0"/>
                         </a:ext>
                       </a:extLst>
                     </a:blip>
@@ -1290,8 +1287,8 @@
     <w:p/>
     <w:p/>
     <w:sectPr>
-      <w:headerReference w:type="default" r:id="rId16"/>
-      <w:footerReference w:type="default" r:id="rId17"/>
+      <w:headerReference w:type="default" r:id="rId15"/>
+      <w:footerReference w:type="default" r:id="rId16"/>
       <w:pgSz w:w="12240" w:h="15840"/>
       <w:pgMar w:top="544" w:right="1440" w:bottom="1440" w:left="1440" w:header="549" w:footer="720" w:gutter="0"/>
       <w:cols w:space="720"/>
@@ -1302,8 +1299,8 @@
 </file>
 
 <file path=word/endnotes.xml><?xml version="1.0" encoding="utf-8"?>
-<w:endnotes xmlns:wpc="http://schemas.microsoft.com/office/word/2010/wordprocessingCanvas" xmlns:mc="http://schemas.openxmlformats.org/markup-compatibility/2006" xmlns:o="urn:schemas-microsoft-com:office:office" xmlns:r="http://schemas.openxmlformats.org/officeDocument/2006/relationships" xmlns:m="http://schemas.openxmlformats.org/officeDocument/2006/math" xmlns:v="urn:schemas-microsoft-com:vml" xmlns:wp14="http://schemas.microsoft.com/office/word/2010/wordprocessingDrawing" xmlns:wp="http://schemas.openxmlformats.org/drawingml/2006/wordprocessingDrawing" xmlns:w10="urn:schemas-microsoft-com:office:word" xmlns:w="http://schemas.openxmlformats.org/wordprocessingml/2006/main" xmlns:w14="http://schemas.microsoft.com/office/word/2010/wordml" xmlns:wpg="http://schemas.microsoft.com/office/word/2010/wordprocessingGroup" xmlns:wpi="http://schemas.microsoft.com/office/word/2010/wordprocessingInk" xmlns:wne="http://schemas.microsoft.com/office/word/2006/wordml" xmlns:wps="http://schemas.microsoft.com/office/word/2010/wordprocessingShape" mc:Ignorable="w14 wp14">
-  <w:endnote w:type="separator" w:id="-1">
+<w:endnotes xmlns:ve="http://schemas.openxmlformats.org/markup-compatibility/2006" xmlns:o="urn:schemas-microsoft-com:office:office" xmlns:r="http://schemas.openxmlformats.org/officeDocument/2006/relationships" xmlns:m="http://schemas.openxmlformats.org/officeDocument/2006/math" xmlns:v="urn:schemas-microsoft-com:vml" xmlns:wp="http://schemas.openxmlformats.org/drawingml/2006/wordprocessingDrawing" xmlns:w10="urn:schemas-microsoft-com:office:word" xmlns:w="http://schemas.openxmlformats.org/wordprocessingml/2006/main" xmlns:wne="http://schemas.microsoft.com/office/word/2006/wordml">
+  <w:endnote w:type="separator" w:id="0">
     <w:p>
       <w:pPr>
         <w:spacing w:after="0" w:line="240" w:lineRule="auto"/>
@@ -1313,7 +1310,7 @@
       </w:r>
     </w:p>
   </w:endnote>
-  <w:endnote w:type="continuationSeparator" w:id="0">
+  <w:endnote w:type="continuationSeparator" w:id="1">
     <w:p>
       <w:pPr>
         <w:spacing w:after="0" w:line="240" w:lineRule="auto"/>
@@ -1327,7 +1324,7 @@
 </file>
 
 <file path=word/footer1.xml><?xml version="1.0" encoding="utf-8"?>
-<w:ftr xmlns:wpc="http://schemas.microsoft.com/office/word/2010/wordprocessingCanvas" xmlns:mc="http://schemas.openxmlformats.org/markup-compatibility/2006" xmlns:o="urn:schemas-microsoft-com:office:office" xmlns:r="http://schemas.openxmlformats.org/officeDocument/2006/relationships" xmlns:m="http://schemas.openxmlformats.org/officeDocument/2006/math" xmlns:v="urn:schemas-microsoft-com:vml" xmlns:wp14="http://schemas.microsoft.com/office/word/2010/wordprocessingDrawing" xmlns:wp="http://schemas.openxmlformats.org/drawingml/2006/wordprocessingDrawing" xmlns:w10="urn:schemas-microsoft-com:office:word" xmlns:w="http://schemas.openxmlformats.org/wordprocessingml/2006/main" xmlns:w14="http://schemas.microsoft.com/office/word/2010/wordml" xmlns:wpg="http://schemas.microsoft.com/office/word/2010/wordprocessingGroup" xmlns:wpi="http://schemas.microsoft.com/office/word/2010/wordprocessingInk" xmlns:wne="http://schemas.microsoft.com/office/word/2006/wordml" xmlns:wps="http://schemas.microsoft.com/office/word/2010/wordprocessingShape" mc:Ignorable="w14 wp14">
+<w:ftr xmlns:ve="http://schemas.openxmlformats.org/markup-compatibility/2006" xmlns:o="urn:schemas-microsoft-com:office:office" xmlns:r="http://schemas.openxmlformats.org/officeDocument/2006/relationships" xmlns:m="http://schemas.openxmlformats.org/officeDocument/2006/math" xmlns:v="urn:schemas-microsoft-com:vml" xmlns:wp="http://schemas.openxmlformats.org/drawingml/2006/wordprocessingDrawing" xmlns:w10="urn:schemas-microsoft-com:office:word" xmlns:w="http://schemas.openxmlformats.org/wordprocessingml/2006/main" xmlns:wne="http://schemas.microsoft.com/office/word/2006/wordml">
   <w:p>
     <w:pPr>
       <w:pStyle w:val="Footer"/>
@@ -1337,7 +1334,7 @@
 </file>
 
 <file path=word/footer2.xml><?xml version="1.0" encoding="utf-8"?>
-<w:ftr xmlns:wpc="http://schemas.microsoft.com/office/word/2010/wordprocessingCanvas" xmlns:mc="http://schemas.openxmlformats.org/markup-compatibility/2006" xmlns:o="urn:schemas-microsoft-com:office:office" xmlns:r="http://schemas.openxmlformats.org/officeDocument/2006/relationships" xmlns:m="http://schemas.openxmlformats.org/officeDocument/2006/math" xmlns:v="urn:schemas-microsoft-com:vml" xmlns:wp14="http://schemas.microsoft.com/office/word/2010/wordprocessingDrawing" xmlns:wp="http://schemas.openxmlformats.org/drawingml/2006/wordprocessingDrawing" xmlns:w10="urn:schemas-microsoft-com:office:word" xmlns:w="http://schemas.openxmlformats.org/wordprocessingml/2006/main" xmlns:w14="http://schemas.microsoft.com/office/word/2010/wordml" xmlns:wpg="http://schemas.microsoft.com/office/word/2010/wordprocessingGroup" xmlns:wpi="http://schemas.microsoft.com/office/word/2010/wordprocessingInk" xmlns:wne="http://schemas.microsoft.com/office/word/2006/wordml" xmlns:wps="http://schemas.microsoft.com/office/word/2010/wordprocessingShape" mc:Ignorable="w14 wp14">
+<w:ftr xmlns:ve="http://schemas.openxmlformats.org/markup-compatibility/2006" xmlns:o="urn:schemas-microsoft-com:office:office" xmlns:r="http://schemas.openxmlformats.org/officeDocument/2006/relationships" xmlns:m="http://schemas.openxmlformats.org/officeDocument/2006/math" xmlns:v="urn:schemas-microsoft-com:vml" xmlns:wp="http://schemas.openxmlformats.org/drawingml/2006/wordprocessingDrawing" xmlns:w10="urn:schemas-microsoft-com:office:word" xmlns:w="http://schemas.openxmlformats.org/wordprocessingml/2006/main" xmlns:wne="http://schemas.microsoft.com/office/word/2006/wordml">
   <w:tbl>
     <w:tblPr>
       <w:tblW w:w="0" w:type="auto"/>
@@ -1350,7 +1347,7 @@
         <w:insideV w:val="single" w:sz="6" w:space="0" w:color="auto"/>
       </w:tblBorders>
       <w:tblLayout w:type="fixed"/>
-      <w:tblLook w:val="0000" w:firstRow="0" w:lastRow="0" w:firstColumn="0" w:lastColumn="0" w:noHBand="0" w:noVBand="0"/>
+      <w:tblLook w:val="0000"/>
     </w:tblPr>
     <w:tblGrid>
       <w:gridCol w:w="3162"/>
@@ -1358,12 +1355,6 @@
       <w:gridCol w:w="3162"/>
     </w:tblGrid>
     <w:tr>
-      <w:tblPrEx>
-        <w:tblCellMar>
-          <w:top w:w="0" w:type="dxa"/>
-          <w:bottom w:w="0" w:type="dxa"/>
-        </w:tblCellMar>
-      </w:tblPrEx>
       <w:tc>
         <w:tcPr>
           <w:tcW w:w="3162" w:type="dxa"/>
@@ -1423,7 +1414,7 @@
 </file>
 
 <file path=word/footer3.xml><?xml version="1.0" encoding="utf-8"?>
-<w:ftr xmlns:wpc="http://schemas.microsoft.com/office/word/2010/wordprocessingCanvas" xmlns:mc="http://schemas.openxmlformats.org/markup-compatibility/2006" xmlns:o="urn:schemas-microsoft-com:office:office" xmlns:r="http://schemas.openxmlformats.org/officeDocument/2006/relationships" xmlns:m="http://schemas.openxmlformats.org/officeDocument/2006/math" xmlns:v="urn:schemas-microsoft-com:vml" xmlns:wp14="http://schemas.microsoft.com/office/word/2010/wordprocessingDrawing" xmlns:wp="http://schemas.openxmlformats.org/drawingml/2006/wordprocessingDrawing" xmlns:w10="urn:schemas-microsoft-com:office:word" xmlns:w="http://schemas.openxmlformats.org/wordprocessingml/2006/main" xmlns:w14="http://schemas.microsoft.com/office/word/2010/wordml" xmlns:wpg="http://schemas.microsoft.com/office/word/2010/wordprocessingGroup" xmlns:wpi="http://schemas.microsoft.com/office/word/2010/wordprocessingInk" xmlns:wne="http://schemas.microsoft.com/office/word/2006/wordml" xmlns:wps="http://schemas.microsoft.com/office/word/2010/wordprocessingShape" mc:Ignorable="w14 wp14">
+<w:ftr xmlns:ve="http://schemas.openxmlformats.org/markup-compatibility/2006" xmlns:o="urn:schemas-microsoft-com:office:office" xmlns:r="http://schemas.openxmlformats.org/officeDocument/2006/relationships" xmlns:m="http://schemas.openxmlformats.org/officeDocument/2006/math" xmlns:v="urn:schemas-microsoft-com:vml" xmlns:wp="http://schemas.openxmlformats.org/drawingml/2006/wordprocessingDrawing" xmlns:w10="urn:schemas-microsoft-com:office:word" xmlns:w="http://schemas.openxmlformats.org/wordprocessingml/2006/main" xmlns:wne="http://schemas.microsoft.com/office/word/2006/wordml">
   <w:p>
     <w:pPr>
       <w:pStyle w:val="Footer"/>
@@ -1433,7 +1424,7 @@
 </file>
 
 <file path=word/footer4.xml><?xml version="1.0" encoding="utf-8"?>
-<w:ftr xmlns:wpc="http://schemas.microsoft.com/office/word/2010/wordprocessingCanvas" xmlns:mc="http://schemas.openxmlformats.org/markup-compatibility/2006" xmlns:o="urn:schemas-microsoft-com:office:office" xmlns:r="http://schemas.openxmlformats.org/officeDocument/2006/relationships" xmlns:m="http://schemas.openxmlformats.org/officeDocument/2006/math" xmlns:v="urn:schemas-microsoft-com:vml" xmlns:wp14="http://schemas.microsoft.com/office/word/2010/wordprocessingDrawing" xmlns:wp="http://schemas.openxmlformats.org/drawingml/2006/wordprocessingDrawing" xmlns:w10="urn:schemas-microsoft-com:office:word" xmlns:w="http://schemas.openxmlformats.org/wordprocessingml/2006/main" xmlns:w14="http://schemas.microsoft.com/office/word/2010/wordml" xmlns:wpg="http://schemas.microsoft.com/office/word/2010/wordprocessingGroup" xmlns:wpi="http://schemas.microsoft.com/office/word/2010/wordprocessingInk" xmlns:wne="http://schemas.microsoft.com/office/word/2006/wordml" xmlns:wps="http://schemas.microsoft.com/office/word/2010/wordprocessingShape" mc:Ignorable="w14 wp14">
+<w:ftr xmlns:ve="http://schemas.openxmlformats.org/markup-compatibility/2006" xmlns:o="urn:schemas-microsoft-com:office:office" xmlns:r="http://schemas.openxmlformats.org/officeDocument/2006/relationships" xmlns:m="http://schemas.openxmlformats.org/officeDocument/2006/math" xmlns:v="urn:schemas-microsoft-com:vml" xmlns:wp="http://schemas.openxmlformats.org/drawingml/2006/wordprocessingDrawing" xmlns:w10="urn:schemas-microsoft-com:office:word" xmlns:w="http://schemas.openxmlformats.org/wordprocessingml/2006/main" xmlns:wne="http://schemas.microsoft.com/office/word/2006/wordml">
   <w:tbl>
     <w:tblPr>
       <w:tblW w:w="0" w:type="auto"/>
@@ -1446,7 +1437,7 @@
         <w:insideV w:val="single" w:sz="6" w:space="0" w:color="auto"/>
       </w:tblBorders>
       <w:tblLayout w:type="fixed"/>
-      <w:tblLook w:val="0000" w:firstRow="0" w:lastRow="0" w:firstColumn="0" w:lastColumn="0" w:noHBand="0" w:noVBand="0"/>
+      <w:tblLook w:val="0000"/>
     </w:tblPr>
     <w:tblGrid>
       <w:gridCol w:w="3162"/>
@@ -1454,12 +1445,6 @@
       <w:gridCol w:w="3162"/>
     </w:tblGrid>
     <w:tr>
-      <w:tblPrEx>
-        <w:tblCellMar>
-          <w:top w:w="0" w:type="dxa"/>
-          <w:bottom w:w="0" w:type="dxa"/>
-        </w:tblCellMar>
-      </w:tblPrEx>
       <w:tc>
         <w:tcPr>
           <w:tcW w:w="3162" w:type="dxa"/>
@@ -1515,13 +1500,7 @@
             <w:rPr>
               <w:sz w:val="20"/>
             </w:rPr>
-            <w:t>Group 21</w:t>
-          </w:r>
-          <w:r>
-            <w:rPr>
-              <w:sz w:val="20"/>
-            </w:rPr>
-            <w:t xml:space="preserve">, </w:t>
+            <w:t xml:space="preserve">Group 21, </w:t>
           </w:r>
           <w:r>
             <w:rPr>
@@ -1543,6 +1522,7 @@
           </w:r>
           <w:r>
             <w:rPr>
+              <w:noProof/>
               <w:sz w:val="20"/>
             </w:rPr>
             <w:t>2012</w:t>
@@ -1617,8 +1597,8 @@
           </w:r>
         </w:p>
       </w:tc>
+      <w:bookmarkEnd w:id="0"/>
     </w:tr>
-    <w:bookmarkEnd w:id="0"/>
   </w:tbl>
   <w:p>
     <w:pPr>
@@ -1629,8 +1609,8 @@
 </file>
 
 <file path=word/footnotes.xml><?xml version="1.0" encoding="utf-8"?>
-<w:footnotes xmlns:wpc="http://schemas.microsoft.com/office/word/2010/wordprocessingCanvas" xmlns:mc="http://schemas.openxmlformats.org/markup-compatibility/2006" xmlns:o="urn:schemas-microsoft-com:office:office" xmlns:r="http://schemas.openxmlformats.org/officeDocument/2006/relationships" xmlns:m="http://schemas.openxmlformats.org/officeDocument/2006/math" xmlns:v="urn:schemas-microsoft-com:vml" xmlns:wp14="http://schemas.microsoft.com/office/word/2010/wordprocessingDrawing" xmlns:wp="http://schemas.openxmlformats.org/drawingml/2006/wordprocessingDrawing" xmlns:w10="urn:schemas-microsoft-com:office:word" xmlns:w="http://schemas.openxmlformats.org/wordprocessingml/2006/main" xmlns:w14="http://schemas.microsoft.com/office/word/2010/wordml" xmlns:wpg="http://schemas.microsoft.com/office/word/2010/wordprocessingGroup" xmlns:wpi="http://schemas.microsoft.com/office/word/2010/wordprocessingInk" xmlns:wne="http://schemas.microsoft.com/office/word/2006/wordml" xmlns:wps="http://schemas.microsoft.com/office/word/2010/wordprocessingShape" mc:Ignorable="w14 wp14">
-  <w:footnote w:type="separator" w:id="-1">
+<w:footnotes xmlns:ve="http://schemas.openxmlformats.org/markup-compatibility/2006" xmlns:o="urn:schemas-microsoft-com:office:office" xmlns:r="http://schemas.openxmlformats.org/officeDocument/2006/relationships" xmlns:m="http://schemas.openxmlformats.org/officeDocument/2006/math" xmlns:v="urn:schemas-microsoft-com:vml" xmlns:wp="http://schemas.openxmlformats.org/drawingml/2006/wordprocessingDrawing" xmlns:w10="urn:schemas-microsoft-com:office:word" xmlns:w="http://schemas.openxmlformats.org/wordprocessingml/2006/main" xmlns:wne="http://schemas.microsoft.com/office/word/2006/wordml">
+  <w:footnote w:type="separator" w:id="0">
     <w:p>
       <w:pPr>
         <w:spacing w:after="0" w:line="240" w:lineRule="auto"/>
@@ -1640,7 +1620,7 @@
       </w:r>
     </w:p>
   </w:footnote>
-  <w:footnote w:type="continuationSeparator" w:id="0">
+  <w:footnote w:type="continuationSeparator" w:id="1">
     <w:p>
       <w:pPr>
         <w:spacing w:after="0" w:line="240" w:lineRule="auto"/>
@@ -1654,7 +1634,7 @@
 </file>
 
 <file path=word/header1.xml><?xml version="1.0" encoding="utf-8"?>
-<w:hdr xmlns:wpc="http://schemas.microsoft.com/office/word/2010/wordprocessingCanvas" xmlns:mc="http://schemas.openxmlformats.org/markup-compatibility/2006" xmlns:o="urn:schemas-microsoft-com:office:office" xmlns:r="http://schemas.openxmlformats.org/officeDocument/2006/relationships" xmlns:m="http://schemas.openxmlformats.org/officeDocument/2006/math" xmlns:v="urn:schemas-microsoft-com:vml" xmlns:wp14="http://schemas.microsoft.com/office/word/2010/wordprocessingDrawing" xmlns:wp="http://schemas.openxmlformats.org/drawingml/2006/wordprocessingDrawing" xmlns:w10="urn:schemas-microsoft-com:office:word" xmlns:w="http://schemas.openxmlformats.org/wordprocessingml/2006/main" xmlns:w14="http://schemas.microsoft.com/office/word/2010/wordml" xmlns:wpg="http://schemas.microsoft.com/office/word/2010/wordprocessingGroup" xmlns:wpi="http://schemas.microsoft.com/office/word/2010/wordprocessingInk" xmlns:wne="http://schemas.microsoft.com/office/word/2006/wordml" xmlns:wps="http://schemas.microsoft.com/office/word/2010/wordprocessingShape" mc:Ignorable="w14 wp14">
+<w:hdr xmlns:ve="http://schemas.openxmlformats.org/markup-compatibility/2006" xmlns:o="urn:schemas-microsoft-com:office:office" xmlns:r="http://schemas.openxmlformats.org/officeDocument/2006/relationships" xmlns:m="http://schemas.openxmlformats.org/officeDocument/2006/math" xmlns:v="urn:schemas-microsoft-com:vml" xmlns:wp="http://schemas.openxmlformats.org/drawingml/2006/wordprocessingDrawing" xmlns:w10="urn:schemas-microsoft-com:office:word" xmlns:w="http://schemas.openxmlformats.org/wordprocessingml/2006/main" xmlns:wne="http://schemas.microsoft.com/office/word/2006/wordml">
   <w:p>
     <w:pPr>
       <w:pStyle w:val="Header"/>
@@ -1664,7 +1644,7 @@
 </file>
 
 <file path=word/header2.xml><?xml version="1.0" encoding="utf-8"?>
-<w:hdr xmlns:wpc="http://schemas.microsoft.com/office/word/2010/wordprocessingCanvas" xmlns:mc="http://schemas.openxmlformats.org/markup-compatibility/2006" xmlns:o="urn:schemas-microsoft-com:office:office" xmlns:r="http://schemas.openxmlformats.org/officeDocument/2006/relationships" xmlns:m="http://schemas.openxmlformats.org/officeDocument/2006/math" xmlns:v="urn:schemas-microsoft-com:vml" xmlns:wp14="http://schemas.microsoft.com/office/word/2010/wordprocessingDrawing" xmlns:wp="http://schemas.openxmlformats.org/drawingml/2006/wordprocessingDrawing" xmlns:w10="urn:schemas-microsoft-com:office:word" xmlns:w="http://schemas.openxmlformats.org/wordprocessingml/2006/main" xmlns:w14="http://schemas.microsoft.com/office/word/2010/wordml" xmlns:wpg="http://schemas.microsoft.com/office/word/2010/wordprocessingGroup" xmlns:wpi="http://schemas.microsoft.com/office/word/2010/wordprocessingInk" xmlns:wne="http://schemas.microsoft.com/office/word/2006/wordml" xmlns:wps="http://schemas.microsoft.com/office/word/2010/wordprocessingShape" mc:Ignorable="w14 wp14">
+<w:hdr xmlns:ve="http://schemas.openxmlformats.org/markup-compatibility/2006" xmlns:o="urn:schemas-microsoft-com:office:office" xmlns:r="http://schemas.openxmlformats.org/officeDocument/2006/relationships" xmlns:m="http://schemas.openxmlformats.org/officeDocument/2006/math" xmlns:v="urn:schemas-microsoft-com:vml" xmlns:wp="http://schemas.openxmlformats.org/drawingml/2006/wordprocessingDrawing" xmlns:w10="urn:schemas-microsoft-com:office:word" xmlns:w="http://schemas.openxmlformats.org/wordprocessingml/2006/main" xmlns:wne="http://schemas.microsoft.com/office/word/2006/wordml">
   <w:p>
     <w:pPr>
       <w:pBdr>
@@ -1715,7 +1695,7 @@
 </file>
 
 <file path=word/header3.xml><?xml version="1.0" encoding="utf-8"?>
-<w:hdr xmlns:wpc="http://schemas.microsoft.com/office/word/2010/wordprocessingCanvas" xmlns:mc="http://schemas.openxmlformats.org/markup-compatibility/2006" xmlns:o="urn:schemas-microsoft-com:office:office" xmlns:r="http://schemas.openxmlformats.org/officeDocument/2006/relationships" xmlns:m="http://schemas.openxmlformats.org/officeDocument/2006/math" xmlns:v="urn:schemas-microsoft-com:vml" xmlns:wp14="http://schemas.microsoft.com/office/word/2010/wordprocessingDrawing" xmlns:wp="http://schemas.openxmlformats.org/drawingml/2006/wordprocessingDrawing" xmlns:w10="urn:schemas-microsoft-com:office:word" xmlns:w="http://schemas.openxmlformats.org/wordprocessingml/2006/main" xmlns:w14="http://schemas.microsoft.com/office/word/2010/wordml" xmlns:wpg="http://schemas.microsoft.com/office/word/2010/wordprocessingGroup" xmlns:wpi="http://schemas.microsoft.com/office/word/2010/wordprocessingInk" xmlns:wne="http://schemas.microsoft.com/office/word/2006/wordml" xmlns:wps="http://schemas.microsoft.com/office/word/2010/wordprocessingShape" mc:Ignorable="w14 wp14">
+<w:hdr xmlns:ve="http://schemas.openxmlformats.org/markup-compatibility/2006" xmlns:o="urn:schemas-microsoft-com:office:office" xmlns:r="http://schemas.openxmlformats.org/officeDocument/2006/relationships" xmlns:m="http://schemas.openxmlformats.org/officeDocument/2006/math" xmlns:v="urn:schemas-microsoft-com:vml" xmlns:wp="http://schemas.openxmlformats.org/drawingml/2006/wordprocessingDrawing" xmlns:w10="urn:schemas-microsoft-com:office:word" xmlns:w="http://schemas.openxmlformats.org/wordprocessingml/2006/main" xmlns:wne="http://schemas.microsoft.com/office/word/2006/wordml">
   <w:p>
     <w:pPr>
       <w:pStyle w:val="Header"/>
@@ -1725,7 +1705,7 @@
 </file>
 
 <file path=word/header4.xml><?xml version="1.0" encoding="utf-8"?>
-<w:hdr xmlns:wpc="http://schemas.microsoft.com/office/word/2010/wordprocessingCanvas" xmlns:mc="http://schemas.openxmlformats.org/markup-compatibility/2006" xmlns:o="urn:schemas-microsoft-com:office:office" xmlns:r="http://schemas.openxmlformats.org/officeDocument/2006/relationships" xmlns:m="http://schemas.openxmlformats.org/officeDocument/2006/math" xmlns:v="urn:schemas-microsoft-com:vml" xmlns:wp14="http://schemas.microsoft.com/office/word/2010/wordprocessingDrawing" xmlns:wp="http://schemas.openxmlformats.org/drawingml/2006/wordprocessingDrawing" xmlns:w10="urn:schemas-microsoft-com:office:word" xmlns:w="http://schemas.openxmlformats.org/wordprocessingml/2006/main" xmlns:w14="http://schemas.microsoft.com/office/word/2010/wordml" xmlns:wpg="http://schemas.microsoft.com/office/word/2010/wordprocessingGroup" xmlns:wpi="http://schemas.microsoft.com/office/word/2010/wordprocessingInk" xmlns:wne="http://schemas.microsoft.com/office/word/2006/wordml" xmlns:wps="http://schemas.microsoft.com/office/word/2010/wordprocessingShape" mc:Ignorable="w14 wp14">
+<w:hdr xmlns:ve="http://schemas.openxmlformats.org/markup-compatibility/2006" xmlns:o="urn:schemas-microsoft-com:office:office" xmlns:r="http://schemas.openxmlformats.org/officeDocument/2006/relationships" xmlns:m="http://schemas.openxmlformats.org/officeDocument/2006/math" xmlns:v="urn:schemas-microsoft-com:vml" xmlns:wp="http://schemas.openxmlformats.org/drawingml/2006/wordprocessingDrawing" xmlns:w10="urn:schemas-microsoft-com:office:word" xmlns:w="http://schemas.openxmlformats.org/wordprocessingml/2006/main" xmlns:wne="http://schemas.microsoft.com/office/word/2006/wordml">
   <w:tbl>
     <w:tblPr>
       <w:tblW w:w="0" w:type="auto"/>
@@ -1738,19 +1718,13 @@
         <w:insideV w:val="single" w:sz="6" w:space="0" w:color="auto"/>
       </w:tblBorders>
       <w:tblLayout w:type="fixed"/>
-      <w:tblLook w:val="0000" w:firstRow="0" w:lastRow="0" w:firstColumn="0" w:lastColumn="0" w:noHBand="0" w:noVBand="0"/>
+      <w:tblLook w:val="0000"/>
     </w:tblPr>
     <w:tblGrid>
       <w:gridCol w:w="6379"/>
       <w:gridCol w:w="3179"/>
     </w:tblGrid>
     <w:tr>
-      <w:tblPrEx>
-        <w:tblCellMar>
-          <w:top w:w="0" w:type="dxa"/>
-          <w:bottom w:w="0" w:type="dxa"/>
-        </w:tblCellMar>
-      </w:tblPrEx>
       <w:trPr>
         <w:trHeight w:val="343"/>
       </w:trPr>
@@ -1760,7 +1734,7 @@
         </w:tcPr>
         <w:p>
           <w:pPr>
-            <w:spacing w:beforeLines="40" w:before="96" w:after="40"/>
+            <w:spacing w:beforeLines="40" w:after="40"/>
             <w:rPr>
               <w:sz w:val="20"/>
             </w:rPr>
@@ -1782,7 +1756,7 @@
             <w:tabs>
               <w:tab w:val="left" w:pos="1135"/>
             </w:tabs>
-            <w:spacing w:beforeLines="40" w:before="96" w:after="40"/>
+            <w:spacing w:beforeLines="40" w:after="40"/>
             <w:ind w:right="68"/>
             <w:rPr>
               <w:sz w:val="20"/>
@@ -1798,19 +1772,13 @@
       </w:tc>
     </w:tr>
     <w:tr>
-      <w:tblPrEx>
-        <w:tblCellMar>
-          <w:top w:w="0" w:type="dxa"/>
-          <w:bottom w:w="0" w:type="dxa"/>
-        </w:tblCellMar>
-      </w:tblPrEx>
       <w:tc>
         <w:tcPr>
           <w:tcW w:w="6379" w:type="dxa"/>
         </w:tcPr>
         <w:p>
           <w:pPr>
-            <w:spacing w:beforeLines="40" w:before="96" w:after="40"/>
+            <w:spacing w:beforeLines="40" w:after="40"/>
             <w:rPr>
               <w:sz w:val="20"/>
             </w:rPr>
@@ -1829,7 +1797,7 @@
         </w:tcPr>
         <w:p>
           <w:pPr>
-            <w:spacing w:beforeLines="40" w:before="96" w:after="40"/>
+            <w:spacing w:beforeLines="40" w:after="40"/>
             <w:rPr>
               <w:sz w:val="20"/>
             </w:rPr>
@@ -1853,7 +1821,7 @@
 </file>
 
 <file path=word/numbering.xml><?xml version="1.0" encoding="utf-8"?>
-<w:numbering xmlns:wpc="http://schemas.microsoft.com/office/word/2010/wordprocessingCanvas" xmlns:mc="http://schemas.openxmlformats.org/markup-compatibility/2006" xmlns:o="urn:schemas-microsoft-com:office:office" xmlns:r="http://schemas.openxmlformats.org/officeDocument/2006/relationships" xmlns:m="http://schemas.openxmlformats.org/officeDocument/2006/math" xmlns:v="urn:schemas-microsoft-com:vml" xmlns:wp14="http://schemas.microsoft.com/office/word/2010/wordprocessingDrawing" xmlns:wp="http://schemas.openxmlformats.org/drawingml/2006/wordprocessingDrawing" xmlns:w10="urn:schemas-microsoft-com:office:word" xmlns:w="http://schemas.openxmlformats.org/wordprocessingml/2006/main" xmlns:w14="http://schemas.microsoft.com/office/word/2010/wordml" xmlns:wpg="http://schemas.microsoft.com/office/word/2010/wordprocessingGroup" xmlns:wpi="http://schemas.microsoft.com/office/word/2010/wordprocessingInk" xmlns:wne="http://schemas.microsoft.com/office/word/2006/wordml" xmlns:wps="http://schemas.microsoft.com/office/word/2010/wordprocessingShape" mc:Ignorable="w14 wp14">
+<w:numbering xmlns:ve="http://schemas.openxmlformats.org/markup-compatibility/2006" xmlns:o="urn:schemas-microsoft-com:office:office" xmlns:r="http://schemas.openxmlformats.org/officeDocument/2006/relationships" xmlns:m="http://schemas.openxmlformats.org/officeDocument/2006/math" xmlns:v="urn:schemas-microsoft-com:vml" xmlns:wp="http://schemas.openxmlformats.org/drawingml/2006/wordprocessingDrawing" xmlns:w10="urn:schemas-microsoft-com:office:word" xmlns:w="http://schemas.openxmlformats.org/wordprocessingml/2006/main" xmlns:wne="http://schemas.microsoft.com/office/word/2006/wordml">
   <w:numPicBullet w:numPicBulletId="0">
     <w:pict>
       <v:shapetype id="_x0000_t75" coordsize="21600,21600" o:spt="75" o:preferrelative="t" path="m@4@5l@4@11@9@11@9@5xe" filled="f" stroked="f">
@@ -1875,7 +1843,7 @@
         <v:path o:extrusionok="f" gradientshapeok="t" o:connecttype="rect"/>
         <o:lock v:ext="edit" aspectratio="t"/>
       </v:shapetype>
-      <v:shape id="_x0000_i1097" type="#_x0000_t75" style="width:11.5pt;height:11.5pt" o:bullet="t">
+      <v:shape id="_x0000_i1033" type="#_x0000_t75" style="width:11.5pt;height:11.5pt" o:bullet="t">
         <v:imagedata r:id="rId1" o:title="mso47DA"/>
       </v:shape>
     </w:pict>
@@ -2217,7 +2185,7 @@
 </file>
 
 <file path=word/styles.xml><?xml version="1.0" encoding="utf-8"?>
-<w:styles xmlns:mc="http://schemas.openxmlformats.org/markup-compatibility/2006" xmlns:r="http://schemas.openxmlformats.org/officeDocument/2006/relationships" xmlns:w="http://schemas.openxmlformats.org/wordprocessingml/2006/main" xmlns:w14="http://schemas.microsoft.com/office/word/2010/wordml" mc:Ignorable="w14">
+<w:styles xmlns:r="http://schemas.openxmlformats.org/officeDocument/2006/relationships" xmlns:w="http://schemas.openxmlformats.org/wordprocessingml/2006/main">
   <w:docDefaults>
     <w:rPrDefault>
       <w:rPr>
@@ -2377,6 +2345,7 @@
   <w:style w:type="paragraph" w:default="1" w:styleId="Normal">
     <w:name w:val="Normal"/>
     <w:qFormat/>
+    <w:rsid w:val="00683C71"/>
   </w:style>
   <w:style w:type="paragraph" w:styleId="Heading1">
     <w:name w:val="heading 1"/>
@@ -2450,6 +2419,7 @@
   <w:style w:type="character" w:default="1" w:styleId="DefaultParagraphFont">
     <w:name w:val="Default Paragraph Font"/>
     <w:uiPriority w:val="1"/>
+    <w:semiHidden/>
     <w:unhideWhenUsed/>
   </w:style>
   <w:style w:type="table" w:default="1" w:styleId="TableNormal">
@@ -2457,6 +2427,7 @@
     <w:uiPriority w:val="99"/>
     <w:semiHidden/>
     <w:unhideWhenUsed/>
+    <w:qFormat/>
     <w:tblPr>
       <w:tblInd w:w="0" w:type="dxa"/>
       <w:tblCellMar>

</xml_diff>